<commit_message>
new general docx for exam
</commit_message>
<xml_diff>
--- a/lista 1.docx
+++ b/lista 1.docx
@@ -85,7 +85,7 @@
           <w:rPr>
             <w:rFonts w:ascii="Cambria Math" w:hAnsi="Cambria Math"/>
           </w:rPr>
-          <m:t>a∈</m:t>
+          <m:t>a</m:t>
         </m:r>
         <m:r>
           <m:rPr>
@@ -94,7 +94,7 @@
           <w:rPr>
             <w:rFonts w:ascii="Cambria Math" w:hAnsi="Cambria Math"/>
           </w:rPr>
-          <m:t>Z</m:t>
+          <m:t>∈Z</m:t>
         </m:r>
       </m:oMath>
       <w:r>
@@ -713,17 +713,8 @@
         <w:t xml:space="preserve"> </w:t>
       </w:r>
       <w:r>
-        <w:t>Napisać program, który wykonuje operacje arytmetyczne (</w:t>
-      </w:r>
-      <w:proofErr w:type="spellStart"/>
-      <w:r>
-        <w:t>mod</w:t>
-      </w:r>
-      <w:proofErr w:type="spellEnd"/>
-      <w:r>
-        <w:t xml:space="preserve">, +, -, *, ^) w </w:t>
-      </w:r>
-      <w:proofErr w:type="spellStart"/>
+        <w:t xml:space="preserve">Napisać program, który wykonuje operacje arytmetyczne (mod, +, -, *, ^) w </w:t>
+      </w:r>
       <w:r>
         <w:rPr>
           <w:i/>
@@ -731,7 +722,6 @@
         </w:rPr>
         <w:t>Zp</w:t>
       </w:r>
-      <w:proofErr w:type="spellEnd"/>
       <w:r>
         <w:t xml:space="preserve"> dla dowolnego </w:t>
       </w:r>
@@ -754,19 +744,11 @@
           <w:numId w:val="4"/>
         </w:numPr>
       </w:pPr>
-      <w:proofErr w:type="spellStart"/>
       <w:r>
         <w:rPr>
           <w:rFonts w:eastAsia="Times New Roman"/>
         </w:rPr>
-        <w:t>mod</w:t>
-      </w:r>
-      <w:proofErr w:type="spellEnd"/>
-      <w:r>
-        <w:rPr>
-          <w:rFonts w:eastAsia="Times New Roman"/>
-        </w:rPr>
-        <w:t xml:space="preserve"> - oznacza wyliczenie reszty modulo z dzielenia liczby X przez </w:t>
+        <w:t xml:space="preserve">mod - oznacza wyliczenie reszty modulo z dzielenia liczby X przez </w:t>
       </w:r>
       <w:r>
         <w:rPr>
@@ -835,15 +817,7 @@
         <w:t xml:space="preserve"> w .NET (C#)</w:t>
       </w:r>
       <w:r>
-        <w:t xml:space="preserve">, w którym stworzyłem klasę </w:t>
-      </w:r>
-      <w:proofErr w:type="spellStart"/>
-      <w:r>
-        <w:t>Modular</w:t>
-      </w:r>
-      <w:proofErr w:type="spellEnd"/>
-      <w:r>
-        <w:t xml:space="preserve"> – zawiera ona przeciążenia oper</w:t>
+        <w:t>, w którym stworzyłem klasę Modular – zawiera ona przeciążenia oper</w:t>
       </w:r>
       <w:r>
         <w:t xml:space="preserve">atorów dodawania, odejmowania, </w:t>
@@ -870,29 +844,13 @@
         <w:t xml:space="preserve"> tabliczki dodawania i mnożenia dla ciała o zadanej charakterystyce.</w:t>
       </w:r>
       <w:r>
-        <w:t xml:space="preserve"> Klasa </w:t>
-      </w:r>
-      <w:proofErr w:type="spellStart"/>
-      <w:r>
-        <w:t>Modular</w:t>
-      </w:r>
-      <w:proofErr w:type="spellEnd"/>
-      <w:r>
-        <w:t xml:space="preserve"> radzi sobie również z elementami przeciwnymi.</w:t>
+        <w:t xml:space="preserve"> Klasa Modular radzi sobie również z elementami przeciwnymi.</w:t>
       </w:r>
       <w:r>
         <w:t xml:space="preserve"> </w:t>
       </w:r>
       <w:r>
-        <w:t xml:space="preserve">Program obsługuje teoretycznie nieskończenie wielkie liczby (struktura </w:t>
-      </w:r>
-      <w:proofErr w:type="spellStart"/>
-      <w:r>
-        <w:t>BigInteger</w:t>
-      </w:r>
-      <w:proofErr w:type="spellEnd"/>
-      <w:r>
-        <w:t>).</w:t>
+        <w:t>Program obsługuje teoretycznie nieskończenie wielkie liczby (struktura BigInteger).</w:t>
       </w:r>
     </w:p>
     <w:p>
@@ -914,11 +872,7 @@
         <w:t>Treść:</w:t>
       </w:r>
       <w:r>
-        <w:t xml:space="preserve"> Znajdź możliwie wiele metod szukania generatorów ciała </w:t>
-      </w:r>
-      <w:proofErr w:type="spellStart"/>
-      <w:r>
-        <w:t>Z</w:t>
+        <w:t xml:space="preserve"> Znajdź możliwie wiele metod szukania generatorów ciała Z</w:t>
       </w:r>
       <w:r>
         <w:rPr>
@@ -927,17 +881,8 @@
         </w:rPr>
         <w:t>p</w:t>
       </w:r>
-      <w:proofErr w:type="spellEnd"/>
-      <w:r>
-        <w:t xml:space="preserve"> - bądź w stanie wytłumaczyć/omówić te metody. Ile jest generatorów ciała </w:t>
-      </w:r>
-      <w:proofErr w:type="spellStart"/>
-      <w:r>
-        <w:t>Zp</w:t>
-      </w:r>
-      <w:proofErr w:type="spellEnd"/>
-      <w:r>
-        <w:t>?</w:t>
+      <w:r>
+        <w:t xml:space="preserve"> - bądź w stanie wytłumaczyć/omówić te metody. Ile jest generatorów ciała Zp?</w:t>
       </w:r>
     </w:p>
     <w:p>
@@ -1135,15 +1080,7 @@
         </m:r>
       </m:oMath>
       <w:r>
-        <w:t xml:space="preserve"> wystarczy sprawdz</w:t>
-      </w:r>
-      <w:proofErr w:type="spellStart"/>
-      <w:r>
-        <w:t>ić</w:t>
-      </w:r>
-      <w:proofErr w:type="spellEnd"/>
-      <w:r>
-        <w:t xml:space="preserve"> wszystkie jego kolejne elementy i to, jakie generują grupy cykliczne. Jeśli dany element generuje grupę cykliczną o liczności </w:t>
+        <w:t xml:space="preserve"> wystarczy sprawdzić wszystkie jego kolejne elementy i to, jakie generują grupy cykliczne. Jeśli dany element generuje grupę cykliczną o liczności </w:t>
       </w:r>
       <m:oMath>
         <m:r>
@@ -1335,13 +1272,7 @@
                     <w:rPr>
                       <w:rFonts w:ascii="Cambria Math" w:hAnsi="Cambria Math"/>
                     </w:rPr>
-                    <m:t>+1</m:t>
-                  </m:r>
-                  <m:r>
-                    <w:rPr>
-                      <w:rFonts w:ascii="Cambria Math" w:hAnsi="Cambria Math"/>
-                    </w:rPr>
-                    <m:t xml:space="preserve"> nie jest</m:t>
+                    <m:t>+1 nie jest</m:t>
                   </m:r>
                 </m:e>
                 <m:e>
@@ -1349,13 +1280,7 @@
                     <w:rPr>
                       <w:rFonts w:ascii="Cambria Math" w:hAnsi="Cambria Math"/>
                     </w:rPr>
-                    <m:t>-1</m:t>
-                  </m:r>
-                  <m:r>
-                    <w:rPr>
-                      <w:rFonts w:ascii="Cambria Math" w:hAnsi="Cambria Math"/>
-                    </w:rPr>
-                    <m:t xml:space="preserve"> jest</m:t>
+                    <m:t>-1 jest</m:t>
                   </m:r>
                 </m:e>
               </m:eqArr>
@@ -1398,13 +1323,7 @@
           <w:rPr>
             <w:rFonts w:ascii="Cambria Math" w:hAnsi="Cambria Math"/>
           </w:rPr>
-          <m:t>p</m:t>
-        </m:r>
-        <m:r>
-          <w:rPr>
-            <w:rFonts w:ascii="Cambria Math" w:hAnsi="Cambria Math"/>
-          </w:rPr>
-          <m:t>-1</m:t>
+          <m:t>p-1</m:t>
         </m:r>
       </m:oMath>
       <w:r>
@@ -1872,13 +1791,8 @@
       <w:r>
         <w:t xml:space="preserve"> posiada s</w:t>
       </w:r>
-      <w:proofErr w:type="spellStart"/>
-      <w:r>
-        <w:t>woją</w:t>
-      </w:r>
-      <w:proofErr w:type="spellEnd"/>
-      <w:r>
-        <w:t xml:space="preserve"> odwrotność multiplikatywną i można kontynuować do kroku nr 2. W przeciwnym wypadku algorytm kończy działanie.</w:t>
+      <w:r>
+        <w:t>woją odwrotność multiplikatywną i można kontynuować do kroku nr 2. W przeciwnym wypadku algorytm kończy działanie.</w:t>
       </w:r>
     </w:p>
     <w:p>
@@ -1898,13 +1812,7 @@
           <w:rPr>
             <w:rFonts w:ascii="Cambria Math" w:hAnsi="Cambria Math"/>
           </w:rPr>
-          <m:t>NW</m:t>
-        </m:r>
-        <m:r>
-          <w:rPr>
-            <w:rFonts w:ascii="Cambria Math" w:hAnsi="Cambria Math"/>
-          </w:rPr>
-          <m:t>D</m:t>
+          <m:t>NWD</m:t>
         </m:r>
         <m:d>
           <m:dPr>
@@ -2153,13 +2061,7 @@
             <w:rPr>
               <w:rFonts w:ascii="Cambria Math" w:hAnsi="Cambria Math"/>
             </w:rPr>
-            <m:t>b*a mod n=1</m:t>
-          </m:r>
-          <m:r>
-            <w:rPr>
-              <w:rFonts w:ascii="Cambria Math" w:hAnsi="Cambria Math"/>
-            </w:rPr>
-            <m:t xml:space="preserve"> (założenie)</m:t>
+            <m:t>b*a mod n=1 (założenie)</m:t>
           </m:r>
         </m:oMath>
       </m:oMathPara>
@@ -2283,18 +2185,62 @@
             <w:rPr>
               <w:rFonts w:ascii="Cambria Math" w:hAnsi="Cambria Math"/>
             </w:rPr>
-            <m:t xml:space="preserve"> mod n=1</m:t>
-          </m:r>
-          <m:r>
-            <w:rPr>
-              <w:rFonts w:ascii="Cambria Math" w:hAnsi="Cambria Math"/>
-            </w:rPr>
-            <m:t xml:space="preserve"> (tw.Eulera)</m:t>
+            <m:t xml:space="preserve"> mod n=1 (tw.Eulera)</m:t>
           </m:r>
         </m:oMath>
       </m:oMathPara>
     </w:p>
-    <w:p/>
+    <w:p>
+      <w:r>
+        <w:t xml:space="preserve">Dla </w:t>
+      </w:r>
+      <m:oMath>
+        <m:r>
+          <w:rPr>
+            <w:rFonts w:ascii="Cambria Math" w:hAnsi="Cambria Math"/>
+          </w:rPr>
+          <m:t>n</m:t>
+        </m:r>
+      </m:oMath>
+      <w:r>
+        <w:t xml:space="preserve"> będącego iloczynem dwóch liczb pierwszych tak samo, jeśli </w:t>
+      </w:r>
+      <m:oMath>
+        <m:r>
+          <w:rPr>
+            <w:rFonts w:ascii="Cambria Math" w:hAnsi="Cambria Math"/>
+          </w:rPr>
+          <m:t>NWD</m:t>
+        </m:r>
+        <m:d>
+          <m:dPr>
+            <m:ctrlPr>
+              <w:rPr>
+                <w:rFonts w:ascii="Cambria Math" w:hAnsi="Cambria Math"/>
+                <w:i/>
+              </w:rPr>
+            </m:ctrlPr>
+          </m:dPr>
+          <m:e>
+            <m:r>
+              <w:rPr>
+                <w:rFonts w:ascii="Cambria Math" w:hAnsi="Cambria Math"/>
+              </w:rPr>
+              <m:t>a,n</m:t>
+            </m:r>
+          </m:e>
+        </m:d>
+        <m:r>
+          <w:rPr>
+            <w:rFonts w:ascii="Cambria Math" w:hAnsi="Cambria Math"/>
+          </w:rPr>
+          <m:t>=1</m:t>
+        </m:r>
+      </m:oMath>
+      <w:r>
+        <w:t>.</w:t>
+      </w:r>
+    </w:p>
     <w:p>
       <w:pPr>
         <w:pStyle w:val="Nagwek1"/>
@@ -2356,7 +2302,6 @@
       <w:r>
         <w:t xml:space="preserve"> (zapis: </w:t>
       </w:r>
-      <w:proofErr w:type="spellStart"/>
       <w:r>
         <w:rPr>
           <w:i/>
@@ -2374,7 +2319,6 @@
         </w:rPr>
         <w:t>a</w:t>
       </w:r>
-      <w:proofErr w:type="spellEnd"/>
       <w:r>
         <w:t xml:space="preserve">) bez reszty, tj. </w:t>
       </w:r>
@@ -4340,32 +4284,14 @@
     <w:p>
       <w:r>
         <w:tab/>
-        <w:t xml:space="preserve">- program do szukania wszystkich generatorów w ciele </w:t>
-      </w:r>
-      <w:proofErr w:type="spellStart"/>
-      <w:r>
-        <w:t>Zp</w:t>
-      </w:r>
-      <w:proofErr w:type="spellEnd"/>
+        <w:t>- program do szukania wszystkich generatorów w ciele Zp</w:t>
+      </w:r>
     </w:p>
     <w:p>
       <w:r>
         <w:tab/>
-        <w:t xml:space="preserve">- program do liczenia odwrotności multiplikatywnej </w:t>
-      </w:r>
-      <w:proofErr w:type="spellStart"/>
-      <w:r>
-        <w:t>modp</w:t>
-      </w:r>
-      <w:proofErr w:type="spellEnd"/>
-      <w:r>
-        <w:t xml:space="preserve">, </w:t>
-      </w:r>
-      <w:proofErr w:type="spellStart"/>
-      <w:r>
-        <w:t>modn</w:t>
-      </w:r>
-      <w:proofErr w:type="spellEnd"/>
+        <w:t>- program do liczenia odwrotności multiplikatywnej modp, modn</w:t>
+      </w:r>
     </w:p>
     <w:sectPr>
       <w:pgSz w:w="11906" w:h="16838"/>

</xml_diff>